<commit_message>
added something to the section "Sammenligning"
</commit_message>
<xml_diff>
--- a/Mediator.docx
+++ b/Mediator.docx
@@ -5,7 +5,11 @@
     <w:sdt>
       <w:sdtPr>
         <w:rPr>
+          <w:rFonts w:asciiTheme="majorHAnsi" w:eastAsiaTheme="majorEastAsia" w:hAnsiTheme="majorHAnsi" w:cstheme="majorBidi"/>
           <w:color w:val="4472C4" w:themeColor="accent1"/>
+          <w:sz w:val="32"/>
+          <w:szCs w:val="32"/>
+          <w:lang w:eastAsia="en-US"/>
         </w:rPr>
         <w:id w:val="1297407119"/>
         <w:docPartObj>
@@ -15,11 +19,7 @@
       </w:sdtPr>
       <w:sdtEndPr>
         <w:rPr>
-          <w:rFonts w:asciiTheme="majorHAnsi" w:eastAsiaTheme="majorEastAsia" w:hAnsiTheme="majorHAnsi" w:cstheme="majorBidi"/>
           <w:color w:val="2F5496" w:themeColor="accent1" w:themeShade="BF"/>
-          <w:sz w:val="32"/>
-          <w:szCs w:val="32"/>
-          <w:lang w:eastAsia="en-US"/>
         </w:rPr>
       </w:sdtEndPr>
       <w:sdtContent>
@@ -166,6 +166,7 @@
             <w:dataBinding w:prefixMappings="xmlns:ns0='http://purl.org/dc/elements/1.1/' xmlns:ns1='http://schemas.openxmlformats.org/package/2006/metadata/core-properties' " w:xpath="/ns1:coreProperties[1]/ns0:subject[1]" w:storeItemID="{6C3C8BC8-F283-45AE-878A-BAB7291924A1}"/>
             <w:text/>
           </w:sdtPr>
+          <w:sdtEndPr/>
           <w:sdtContent>
             <w:p>
               <w:pPr>
@@ -318,6 +319,7 @@
                                     <w:calendar w:val="gregorian"/>
                                   </w:date>
                                 </w:sdtPr>
+                                <w:sdtEndPr/>
                                 <w:sdtContent>
                                   <w:p>
                                     <w:pPr>
@@ -557,22 +559,7 @@
                     <w:lang w:val="en-US"/>
                   </w:rPr>
                   <w:br w:type="page"/>
-                </w:r>
-                <w:proofErr w:type="spellStart"/>
-                <w:r>
-                  <w:rPr>
-                    <w:b/>
-                    <w:lang w:val="en-US"/>
-                  </w:rPr>
-                  <w:t>Navn</w:t>
-                </w:r>
-                <w:proofErr w:type="spellEnd"/>
-                <w:r>
-                  <w:rPr>
-                    <w:b/>
-                    <w:lang w:val="en-US"/>
-                  </w:rPr>
-                  <w:t>:</w:t>
+                  <w:t>Navn:</w:t>
                 </w:r>
               </w:p>
             </w:tc>
@@ -587,21 +574,12 @@
                     <w:lang w:val="en-US"/>
                   </w:rPr>
                 </w:pPr>
-                <w:proofErr w:type="spellStart"/>
                 <w:r>
                   <w:rPr>
                     <w:b/>
                     <w:lang w:val="en-US"/>
                   </w:rPr>
-                  <w:t>Studienr</w:t>
-                </w:r>
-                <w:proofErr w:type="spellEnd"/>
-                <w:r>
-                  <w:rPr>
-                    <w:b/>
-                    <w:lang w:val="en-US"/>
-                  </w:rPr>
-                  <w:t>:</w:t>
+                  <w:t>Studienr:</w:t>
                 </w:r>
               </w:p>
             </w:tc>
@@ -705,47 +683,13 @@
                     <w:lang w:val="en-US"/>
                   </w:rPr>
                 </w:pPr>
-                <w:proofErr w:type="spellStart"/>
                 <w:r>
                   <w:rPr>
                     <w:b/>
                     <w:lang w:val="en-US"/>
                   </w:rPr>
-                  <w:t>Søren</w:t>
-                </w:r>
-                <w:proofErr w:type="spellEnd"/>
-                <w:r>
-                  <w:rPr>
-                    <w:b/>
-                    <w:lang w:val="en-US"/>
-                  </w:rPr>
-                  <w:t xml:space="preserve"> </w:t>
-                </w:r>
-                <w:proofErr w:type="spellStart"/>
-                <w:r>
-                  <w:rPr>
-                    <w:b/>
-                    <w:lang w:val="en-US"/>
-                  </w:rPr>
-                  <w:t>Schou</w:t>
-                </w:r>
-                <w:proofErr w:type="spellEnd"/>
-                <w:r>
-                  <w:rPr>
-                    <w:b/>
-                    <w:lang w:val="en-US"/>
-                  </w:rPr>
-                  <w:t xml:space="preserve"> </w:t>
-                </w:r>
-                <w:proofErr w:type="spellStart"/>
-                <w:r>
-                  <w:rPr>
-                    <w:b/>
-                    <w:lang w:val="en-US"/>
-                  </w:rPr>
-                  <w:t>Mathiasen</w:t>
-                </w:r>
-                <w:proofErr w:type="spellEnd"/>
+                  <w:t>Søren Schou Mathiasen</w:t>
+                </w:r>
               </w:p>
             </w:tc>
             <w:tc>
@@ -786,23 +730,7 @@
                     <w:b/>
                     <w:lang w:val="en-US"/>
                   </w:rPr>
-                  <w:t xml:space="preserve">Alexander Lichtenstein </w:t>
-                </w:r>
-                <w:proofErr w:type="spellStart"/>
-                <w:r>
-                  <w:rPr>
-                    <w:b/>
-                    <w:lang w:val="en-US"/>
-                  </w:rPr>
-                  <w:t>Davidsen</w:t>
-                </w:r>
-                <w:proofErr w:type="spellEnd"/>
-                <w:r>
-                  <w:rPr>
-                    <w:b/>
-                    <w:lang w:val="en-US"/>
-                  </w:rPr>
-                  <w:t xml:space="preserve"> </w:t>
+                  <w:t xml:space="preserve">Alexander Lichtenstein Davidsen </w:t>
                 </w:r>
               </w:p>
             </w:tc>
@@ -846,6 +774,13 @@
         </w:p>
         <w:sdt>
           <w:sdtPr>
+            <w:rPr>
+              <w:rFonts w:asciiTheme="minorHAnsi" w:eastAsiaTheme="minorHAnsi" w:hAnsiTheme="minorHAnsi" w:cstheme="minorBidi"/>
+              <w:color w:val="auto"/>
+              <w:sz w:val="22"/>
+              <w:szCs w:val="22"/>
+              <w:lang w:eastAsia="en-US"/>
+            </w:rPr>
             <w:id w:val="-2027706213"/>
             <w:docPartObj>
               <w:docPartGallery w:val="Table of Contents"/>
@@ -854,13 +789,8 @@
           </w:sdtPr>
           <w:sdtEndPr>
             <w:rPr>
-              <w:rFonts w:asciiTheme="minorHAnsi" w:eastAsiaTheme="minorHAnsi" w:hAnsiTheme="minorHAnsi" w:cstheme="minorBidi"/>
               <w:b/>
               <w:bCs/>
-              <w:color w:val="auto"/>
-              <w:sz w:val="22"/>
-              <w:szCs w:val="22"/>
-              <w:lang w:eastAsia="en-US"/>
             </w:rPr>
           </w:sdtEndPr>
           <w:sdtContent>
@@ -1268,32 +1198,11 @@
     </w:sdt>
     <w:bookmarkEnd w:id="0" w:displacedByCustomXml="prev"/>
     <w:p>
-      <w:proofErr w:type="spellStart"/>
-      <w:r>
-        <w:t>Mediator</w:t>
-      </w:r>
-      <w:proofErr w:type="spellEnd"/>
-      <w:r>
-        <w:t xml:space="preserve"> pattern er et </w:t>
-      </w:r>
-      <w:proofErr w:type="spellStart"/>
-      <w:r>
-        <w:t>behavioral</w:t>
-      </w:r>
-      <w:proofErr w:type="spellEnd"/>
-      <w:r>
-        <w:t xml:space="preserve"> pattern. Formålet ved pattern er at det skal ændre måden objekter kommuni</w:t>
-      </w:r>
-      <w:r>
-        <w:t xml:space="preserve">kere med hinanden på, ved at tilføje et ekstra lag. Objekter kommunikerer gennem en </w:t>
-      </w:r>
-      <w:proofErr w:type="spellStart"/>
-      <w:r>
-        <w:t>mediator</w:t>
-      </w:r>
-      <w:proofErr w:type="spellEnd"/>
-      <w:r>
-        <w:t>, så objekter ikke kommunikerer direkte med hinanden.</w:t>
+      <w:r>
+        <w:t>Mediator pattern er et behavioral pattern. Formålet ved pattern er at det skal ændre måden objekter kommuni</w:t>
+      </w:r>
+      <w:r>
+        <w:t>kere med hinanden på, ved at tilføje et ekstra lag. Objekter kommunikerer gennem en mediator, så objekter ikke kommunikerer direkte med hinanden.</w:t>
       </w:r>
       <w:r>
         <w:t xml:space="preserve"> Dette reducerer koblingen mellem de forskellige klasser.</w:t>
@@ -1301,13 +1210,8 @@
       <w:r>
         <w:t xml:space="preserve"> </w:t>
       </w:r>
-      <w:proofErr w:type="spellStart"/>
-      <w:r>
-        <w:t>Mediator</w:t>
-      </w:r>
-      <w:proofErr w:type="spellEnd"/>
-      <w:r>
-        <w:t xml:space="preserve"> sørger for at de rigtige objekter får de r</w:t>
+      <w:r>
+        <w:t>Mediator sørger for at de rigtige objekter får de r</w:t>
       </w:r>
       <w:r>
         <w:t xml:space="preserve">igtige beskeder. </w:t>
@@ -1332,92 +1236,119 @@
     <w:p>
       <w:pPr>
         <w:pStyle w:val="Overskrift1"/>
+      </w:pPr>
+      <w:bookmarkStart w:id="2" w:name="_Toc511218621"/>
+      <w:r>
+        <w:t>Sammenligning</w:t>
+      </w:r>
+      <w:bookmarkEnd w:id="2"/>
+    </w:p>
+    <w:p/>
+    <w:p>
+      <w:pPr>
         <w:rPr>
-          <w:lang w:val="en-US"/>
+          <w:b/>
         </w:rPr>
       </w:pPr>
-      <w:bookmarkStart w:id="2" w:name="_Toc511218621"/>
-      <w:proofErr w:type="spellStart"/>
       <w:r>
         <w:rPr>
-          <w:lang w:val="en-US"/>
+          <w:b/>
         </w:rPr>
-        <w:t>Sam</w:t>
-      </w:r>
-      <w:r>
-        <w:rPr>
-          <w:lang w:val="en-US"/>
-        </w:rPr>
-        <w:t>menligning</w:t>
-      </w:r>
-      <w:bookmarkEnd w:id="2"/>
-      <w:proofErr w:type="spellEnd"/>
+        <w:t>Mediator VS publisher/subscriber</w:t>
+      </w:r>
+    </w:p>
+    <w:p>
+      <w:r>
+        <w:t xml:space="preserve">Hovedessensen i mediator-pattern er at man har en mediator som objekter kan subscribe til. Det er en slags ”posthus” hvor al posten bliver indleveret, og denne så står for at uddele posten til de respektive modtagere. </w:t>
+      </w:r>
+      <w:r>
+        <w:br/>
+        <w:t xml:space="preserve">Dette skaber en lav kobling i og med at afsendere og modtagere ikke behøver at kende til hinanden, men blot behøver at kende til denne mediator. </w:t>
+      </w:r>
+    </w:p>
+    <w:p>
+      <w:r>
+        <w:t>publisher-subscriber pattern går ud på at objekter subscriber sig ind på en given publisher. Det kunne f.eks. være at nogle objekter kun ønskede at vide noget om de målte sensorværdier i et system. Så ville de subscribe sig ind på den publisher der afsendte beskeder om dette.</w:t>
+      </w:r>
+      <w:r>
+        <w:t xml:space="preserve"> </w:t>
+      </w:r>
+      <w:r>
+        <w:t>Når publisheren afsender en besked, vil kun de der har subscribet, modtage beskeden.</w:t>
+      </w:r>
+    </w:p>
+    <w:p>
+      <w:r>
+        <w:t>I og med at begge patterns går ud på at objekter kan subscribe på den ”publisher” de ønsker modtaget beskeder fra, er det også meget nærliggende at de to patterns kommer til at ligne hinanden rigtig meget.</w:t>
+      </w:r>
+    </w:p>
+    <w:p>
+      <w:r>
+        <w:t xml:space="preserve">Dette har det også gjort vi vores tilfælde. </w:t>
+      </w:r>
+      <w:r>
+        <w:br/>
+        <w:t xml:space="preserve">Hvis man tog eksemplet med posthuset igen, ville én af hovedforskellene være, at der i mediator-pattern bliver sørget for at den respektive modtager også modtager beskeden, hvor at man i publisher-subscriber pattern derimod blot sørger for at der bliver publishet en besked, og hvis der så er subscribers, vil de modtage beskeden, og ellers ikke. </w:t>
+      </w:r>
+    </w:p>
+    <w:p>
+      <w:r>
+        <w:t xml:space="preserve">Vi har valgt at opbygge vores system som et chatroom, hvor chatroomet er mediatoren. </w:t>
+      </w:r>
+      <w:r>
+        <w:br/>
+        <w:t xml:space="preserve">Dette betyder at de der afsender beskeden, vil indsende beskeden til chatroomet, som skal sørge for at ”uddele” disse beskeder. </w:t>
+      </w:r>
+      <w:r>
+        <w:br/>
+        <w:t>Men da systemet er opbygget således at det er et ”offentligt” chatroom – Altså at beskederne blot bliver skrevet direkte inde på chatroomet med den pågældendes navn på hvem der har afsendt det, begynder det at læne sig lidt over i et publisher-subscriber pattern, da alle der er subscribet til det chatroom vil modtage den besked som afsenderen har afsendt.</w:t>
+      </w:r>
+      <w:r>
+        <w:br/>
+        <w:t xml:space="preserve">Det er dog stadig et mediator-pattern, da man har mediatoren i form af chatroomet. </w:t>
+      </w:r>
+    </w:p>
+    <w:p>
+      <w:r>
+        <w:t xml:space="preserve">Hvis man ville gøre det mere klart at det var et mediator pattern der var med at gøre, kunne man implementere muligheden for at sende privatbeskeder til folk i chatroomet. </w:t>
+      </w:r>
+      <w:r>
+        <w:br/>
+        <w:t xml:space="preserve">Dette ville netop betyde at man kunne sende den private besked til chatroomet, som så ville afsende til den korrekte modtager. </w:t>
+      </w:r>
+      <w:bookmarkStart w:id="3" w:name="_GoBack"/>
+      <w:bookmarkEnd w:id="3"/>
     </w:p>
     <w:p>
       <w:pPr>
         <w:pStyle w:val="Overskrift1"/>
-        <w:rPr>
-          <w:lang w:val="en-US"/>
-        </w:rPr>
       </w:pPr>
-      <w:bookmarkStart w:id="3" w:name="_Toc511218622"/>
-      <w:proofErr w:type="spellStart"/>
-      <w:r>
-        <w:rPr>
-          <w:lang w:val="en-US"/>
-        </w:rPr>
+      <w:bookmarkStart w:id="4" w:name="_Toc511218622"/>
+      <w:r>
+        <w:lastRenderedPageBreak/>
         <w:t>Implementering</w:t>
       </w:r>
-      <w:bookmarkStart w:id="4" w:name="_GoBack"/>
-      <w:bookmarkEnd w:id="3"/>
       <w:bookmarkEnd w:id="4"/>
-      <w:proofErr w:type="spellEnd"/>
     </w:p>
     <w:p>
       <w:pPr>
         <w:pStyle w:val="Overskrift1"/>
-        <w:rPr>
-          <w:lang w:val="en-US"/>
-        </w:rPr>
       </w:pPr>
       <w:bookmarkStart w:id="5" w:name="_Toc511218623"/>
-      <w:proofErr w:type="spellStart"/>
-      <w:r>
-        <w:rPr>
-          <w:lang w:val="en-US"/>
-        </w:rPr>
+      <w:r>
         <w:t>Konklusion</w:t>
       </w:r>
       <w:bookmarkEnd w:id="5"/>
-      <w:proofErr w:type="spellEnd"/>
     </w:p>
     <w:p>
-      <w:proofErr w:type="spellStart"/>
-      <w:r>
-        <w:t>Mediator</w:t>
-      </w:r>
-      <w:proofErr w:type="spellEnd"/>
-      <w:r>
-        <w:t xml:space="preserve"> pattern er god til at løse problemer med høj k</w:t>
-      </w:r>
-      <w:r>
-        <w:t xml:space="preserve">obling i software. Man vil gerne undgå at klasser refererer direkte til hinanden på kryds og tværs, det kan </w:t>
-      </w:r>
-      <w:proofErr w:type="spellStart"/>
-      <w:r>
-        <w:t>mediator</w:t>
-      </w:r>
-      <w:proofErr w:type="spellEnd"/>
-      <w:r>
-        <w:t xml:space="preserve"> hjælpe med at løse. </w:t>
-      </w:r>
-      <w:proofErr w:type="spellStart"/>
-      <w:r>
-        <w:t>Mediator</w:t>
-      </w:r>
-      <w:proofErr w:type="spellEnd"/>
-      <w:r>
-        <w:t xml:space="preserve"> gør det også muligt at ændre </w:t>
+      <w:r>
+        <w:t>Mediator pattern er god til at løse problemer med høj k</w:t>
+      </w:r>
+      <w:r>
+        <w:t xml:space="preserve">obling i software. Man vil gerne undgå at klasser refererer direkte til hinanden på kryds og tværs, det kan mediator hjælpe med at løse. </w:t>
+      </w:r>
+      <w:r>
+        <w:t xml:space="preserve">Mediator gør det også muligt at ændre </w:t>
       </w:r>
       <w:r>
         <w:t xml:space="preserve">interaktionen mellem et sæt af objekter uafhængigt af hinanden. Her </w:t>
@@ -1426,15 +1357,7 @@
         <w:t>ændrer</w:t>
       </w:r>
       <w:r>
-        <w:t xml:space="preserve"> man blot i </w:t>
-      </w:r>
-      <w:proofErr w:type="spellStart"/>
-      <w:r>
-        <w:t>mediator</w:t>
-      </w:r>
-      <w:proofErr w:type="spellEnd"/>
-      <w:r>
-        <w:t xml:space="preserve"> i stedet for at ændre i de kommunikerende klasser. </w:t>
+        <w:t xml:space="preserve"> man blot i mediator i stedet for at ændre i de kommunikerende klasser. </w:t>
       </w:r>
     </w:p>
     <w:sectPr>
@@ -2176,28 +2099,28 @@
     <w:charset w:val="00"/>
     <w:family w:val="swiss"/>
     <w:pitch w:val="variable"/>
-    <w:sig w:usb0="E0002AFF" w:usb1="4000ACFF" w:usb2="00000001" w:usb3="00000000" w:csb0="000001FF" w:csb1="00000000"/>
+    <w:sig w:usb0="E0002AFF" w:usb1="C000247B" w:usb2="00000009" w:usb3="00000000" w:csb0="000001FF" w:csb1="00000000"/>
   </w:font>
   <w:font w:name="Arial">
     <w:panose1 w:val="020B0604020202020204"/>
     <w:charset w:val="00"/>
     <w:family w:val="swiss"/>
     <w:pitch w:val="variable"/>
-    <w:sig w:usb0="E0002AFF" w:usb1="C0007843" w:usb2="00000009" w:usb3="00000000" w:csb0="000001FF" w:csb1="00000000"/>
+    <w:sig w:usb0="E0002EFF" w:usb1="C0007843" w:usb2="00000009" w:usb3="00000000" w:csb0="000001FF" w:csb1="00000000"/>
   </w:font>
   <w:font w:name="Calibri Light">
     <w:panose1 w:val="020F0302020204030204"/>
     <w:charset w:val="00"/>
     <w:family w:val="swiss"/>
     <w:pitch w:val="variable"/>
-    <w:sig w:usb0="A0002AEF" w:usb1="4000207B" w:usb2="00000000" w:usb3="00000000" w:csb0="000001FF" w:csb1="00000000"/>
+    <w:sig w:usb0="E0002AFF" w:usb1="C000247B" w:usb2="00000009" w:usb3="00000000" w:csb0="000001FF" w:csb1="00000000"/>
   </w:font>
   <w:font w:name="Times New Roman">
     <w:panose1 w:val="02020603050405020304"/>
     <w:charset w:val="00"/>
     <w:family w:val="roman"/>
     <w:pitch w:val="variable"/>
-    <w:sig w:usb0="E0002AFF" w:usb1="C0007843" w:usb2="00000009" w:usb3="00000000" w:csb0="000001FF" w:csb1="00000000"/>
+    <w:sig w:usb0="E0002EFF" w:usb1="C000785B" w:usb2="00000009" w:usb3="00000000" w:csb0="000001FF" w:csb1="00000000"/>
   </w:font>
 </w:fonts>
 </file>
@@ -2219,8 +2142,10 @@
   </w:compat>
   <w:rsids>
     <w:rsidRoot w:val="004D6714"/>
+    <w:rsid w:val="0023604A"/>
     <w:rsid w:val="004D6714"/>
     <w:rsid w:val="00CA6E01"/>
+    <w:rsid w:val="00E95AB3"/>
   </w:rsids>
   <m:mathPr>
     <m:mathFont m:val="Cambria Math"/>
@@ -2971,7 +2896,7 @@
 </file>
 
 <file path=customXml/itemProps2.xml><?xml version="1.0" encoding="utf-8"?>
-<ds:datastoreItem xmlns:ds="http://schemas.openxmlformats.org/officeDocument/2006/customXml" ds:itemID="{BAF28FA0-7267-4085-B97F-885983284D9D}">
+<ds:datastoreItem xmlns:ds="http://schemas.openxmlformats.org/officeDocument/2006/customXml" ds:itemID="{A7A08723-9366-4152-BE38-FCE7998050DF}">
   <ds:schemaRefs>
     <ds:schemaRef ds:uri="http://schemas.openxmlformats.org/officeDocument/2006/bibliography"/>
   </ds:schemaRefs>

</xml_diff>

<commit_message>
tilføjet UML afsnit og lavet powerpoint
</commit_message>
<xml_diff>
--- a/Mediator.docx
+++ b/Mediator.docx
@@ -393,6 +393,7 @@
                               <w:calendar w:val="gregorian"/>
                             </w:date>
                           </w:sdtPr>
+                          <w:sdtEndPr/>
                           <w:sdtContent>
                             <w:p>
                               <w:pPr>
@@ -559,7 +560,22 @@
                     <w:lang w:val="en-US"/>
                   </w:rPr>
                   <w:br w:type="page"/>
-                  <w:t>Navn:</w:t>
+                </w:r>
+                <w:proofErr w:type="spellStart"/>
+                <w:r>
+                  <w:rPr>
+                    <w:b/>
+                    <w:lang w:val="en-US"/>
+                  </w:rPr>
+                  <w:t>Navn</w:t>
+                </w:r>
+                <w:proofErr w:type="spellEnd"/>
+                <w:r>
+                  <w:rPr>
+                    <w:b/>
+                    <w:lang w:val="en-US"/>
+                  </w:rPr>
+                  <w:t>:</w:t>
                 </w:r>
               </w:p>
             </w:tc>
@@ -574,12 +590,21 @@
                     <w:lang w:val="en-US"/>
                   </w:rPr>
                 </w:pPr>
+                <w:proofErr w:type="spellStart"/>
                 <w:r>
                   <w:rPr>
                     <w:b/>
                     <w:lang w:val="en-US"/>
                   </w:rPr>
-                  <w:t>Studienr:</w:t>
+                  <w:t>Studienr</w:t>
+                </w:r>
+                <w:proofErr w:type="spellEnd"/>
+                <w:r>
+                  <w:rPr>
+                    <w:b/>
+                    <w:lang w:val="en-US"/>
+                  </w:rPr>
+                  <w:t>:</w:t>
                 </w:r>
               </w:p>
             </w:tc>
@@ -683,13 +708,47 @@
                     <w:lang w:val="en-US"/>
                   </w:rPr>
                 </w:pPr>
+                <w:proofErr w:type="spellStart"/>
                 <w:r>
                   <w:rPr>
                     <w:b/>
                     <w:lang w:val="en-US"/>
                   </w:rPr>
-                  <w:t>Søren Schou Mathiasen</w:t>
-                </w:r>
+                  <w:t>Søren</w:t>
+                </w:r>
+                <w:proofErr w:type="spellEnd"/>
+                <w:r>
+                  <w:rPr>
+                    <w:b/>
+                    <w:lang w:val="en-US"/>
+                  </w:rPr>
+                  <w:t xml:space="preserve"> </w:t>
+                </w:r>
+                <w:proofErr w:type="spellStart"/>
+                <w:r>
+                  <w:rPr>
+                    <w:b/>
+                    <w:lang w:val="en-US"/>
+                  </w:rPr>
+                  <w:t>Schou</w:t>
+                </w:r>
+                <w:proofErr w:type="spellEnd"/>
+                <w:r>
+                  <w:rPr>
+                    <w:b/>
+                    <w:lang w:val="en-US"/>
+                  </w:rPr>
+                  <w:t xml:space="preserve"> </w:t>
+                </w:r>
+                <w:proofErr w:type="spellStart"/>
+                <w:r>
+                  <w:rPr>
+                    <w:b/>
+                    <w:lang w:val="en-US"/>
+                  </w:rPr>
+                  <w:t>Mathiasen</w:t>
+                </w:r>
+                <w:proofErr w:type="spellEnd"/>
               </w:p>
             </w:tc>
             <w:tc>
@@ -730,7 +789,23 @@
                     <w:b/>
                     <w:lang w:val="en-US"/>
                   </w:rPr>
-                  <w:t xml:space="preserve">Alexander Lichtenstein Davidsen </w:t>
+                  <w:t xml:space="preserve">Alexander Lichtenstein </w:t>
+                </w:r>
+                <w:proofErr w:type="spellStart"/>
+                <w:r>
+                  <w:rPr>
+                    <w:b/>
+                    <w:lang w:val="en-US"/>
+                  </w:rPr>
+                  <w:t>Davidsen</w:t>
+                </w:r>
+                <w:proofErr w:type="spellEnd"/>
+                <w:r>
+                  <w:rPr>
+                    <w:b/>
+                    <w:lang w:val="en-US"/>
+                  </w:rPr>
+                  <w:t xml:space="preserve"> </w:t>
                 </w:r>
               </w:p>
             </w:tc>
@@ -1198,11 +1273,32 @@
     </w:sdt>
     <w:bookmarkEnd w:id="0" w:displacedByCustomXml="prev"/>
     <w:p>
-      <w:r>
-        <w:t>Mediator pattern er et behavioral pattern. Formålet ved pattern er at det skal ændre måden objekter kommuni</w:t>
-      </w:r>
-      <w:r>
-        <w:t>kere med hinanden på, ved at tilføje et ekstra lag. Objekter kommunikerer gennem en mediator, så objekter ikke kommunikerer direkte med hinanden.</w:t>
+      <w:proofErr w:type="spellStart"/>
+      <w:r>
+        <w:t>Mediator</w:t>
+      </w:r>
+      <w:proofErr w:type="spellEnd"/>
+      <w:r>
+        <w:t xml:space="preserve"> pattern er et </w:t>
+      </w:r>
+      <w:proofErr w:type="spellStart"/>
+      <w:r>
+        <w:t>behavioral</w:t>
+      </w:r>
+      <w:proofErr w:type="spellEnd"/>
+      <w:r>
+        <w:t xml:space="preserve"> pattern. Formålet ved pattern er at det skal ændre måden objekter kommuni</w:t>
+      </w:r>
+      <w:r>
+        <w:t xml:space="preserve">kere med hinanden på, ved at tilføje et ekstra lag. Objekter kommunikerer gennem en </w:t>
+      </w:r>
+      <w:proofErr w:type="spellStart"/>
+      <w:r>
+        <w:t>mediator</w:t>
+      </w:r>
+      <w:proofErr w:type="spellEnd"/>
+      <w:r>
+        <w:t>, så objekter ikke kommunikerer direkte med hinanden.</w:t>
       </w:r>
       <w:r>
         <w:t xml:space="preserve"> Dette reducerer koblingen mellem de forskellige klasser.</w:t>
@@ -1210,8 +1306,13 @@
       <w:r>
         <w:t xml:space="preserve"> </w:t>
       </w:r>
-      <w:r>
-        <w:t>Mediator sørger for at de rigtige objekter får de r</w:t>
+      <w:proofErr w:type="spellStart"/>
+      <w:r>
+        <w:t>Mediator</w:t>
+      </w:r>
+      <w:proofErr w:type="spellEnd"/>
+      <w:r>
+        <w:t xml:space="preserve"> sørger for at de rigtige objekter får de r</w:t>
       </w:r>
       <w:r>
         <w:t xml:space="preserve">igtige beskeder. </w:t>
@@ -1232,6 +1333,179 @@
         <w:t>UML Arkitektur</w:t>
       </w:r>
       <w:bookmarkEnd w:id="1"/>
+    </w:p>
+    <w:p>
+      <w:r>
+        <w:t xml:space="preserve">Klassediagram over media pattern. </w:t>
+      </w:r>
+      <w:r>
+        <w:rPr>
+          <w:noProof/>
+        </w:rPr>
+        <w:drawing>
+          <wp:inline distT="0" distB="0" distL="0" distR="0">
+            <wp:extent cx="6115050" cy="4295775"/>
+            <wp:effectExtent l="0" t="0" r="0" b="9525"/>
+            <wp:docPr id="1" name="Billede 1"/>
+            <wp:cNvGraphicFramePr>
+              <a:graphicFrameLocks xmlns:a="http://schemas.openxmlformats.org/drawingml/2006/main" noChangeAspect="1"/>
+            </wp:cNvGraphicFramePr>
+            <a:graphic xmlns:a="http://schemas.openxmlformats.org/drawingml/2006/main">
+              <a:graphicData uri="http://schemas.openxmlformats.org/drawingml/2006/picture">
+                <pic:pic xmlns:pic="http://schemas.openxmlformats.org/drawingml/2006/picture">
+                  <pic:nvPicPr>
+                    <pic:cNvPr id="0" name="Picture 1"/>
+                    <pic:cNvPicPr>
+                      <a:picLocks noChangeAspect="1" noChangeArrowheads="1"/>
+                    </pic:cNvPicPr>
+                  </pic:nvPicPr>
+                  <pic:blipFill>
+                    <a:blip r:embed="rId10">
+                      <a:extLst>
+                        <a:ext uri="{28A0092B-C50C-407E-A947-70E740481C1C}">
+                          <a14:useLocalDpi xmlns:a14="http://schemas.microsoft.com/office/drawing/2010/main" val="0"/>
+                        </a:ext>
+                      </a:extLst>
+                    </a:blip>
+                    <a:srcRect/>
+                    <a:stretch>
+                      <a:fillRect/>
+                    </a:stretch>
+                  </pic:blipFill>
+                  <pic:spPr bwMode="auto">
+                    <a:xfrm>
+                      <a:off x="0" y="0"/>
+                      <a:ext cx="6115050" cy="4295775"/>
+                    </a:xfrm>
+                    <a:prstGeom prst="rect">
+                      <a:avLst/>
+                    </a:prstGeom>
+                    <a:noFill/>
+                    <a:ln>
+                      <a:noFill/>
+                    </a:ln>
+                  </pic:spPr>
+                </pic:pic>
+              </a:graphicData>
+            </a:graphic>
+          </wp:inline>
+        </w:drawing>
+      </w:r>
+    </w:p>
+    <w:p>
+      <w:pPr>
+        <w:rPr>
+          <w:noProof/>
+        </w:rPr>
+      </w:pPr>
+    </w:p>
+    <w:p>
+      <w:pPr>
+        <w:rPr>
+          <w:noProof/>
+        </w:rPr>
+      </w:pPr>
+    </w:p>
+    <w:p>
+      <w:pPr>
+        <w:rPr>
+          <w:noProof/>
+        </w:rPr>
+      </w:pPr>
+      <w:r>
+        <w:rPr>
+          <w:noProof/>
+        </w:rPr>
+        <w:br w:type="page"/>
+      </w:r>
+    </w:p>
+    <w:p>
+      <w:pPr>
+        <w:rPr>
+          <w:noProof/>
+        </w:rPr>
+      </w:pPr>
+      <w:r>
+        <w:rPr>
+          <w:noProof/>
+        </w:rPr>
+        <w:lastRenderedPageBreak/>
+        <w:t xml:space="preserve">Sekvensdiagram over mediator pattern. </w:t>
+      </w:r>
+      <w:r>
+        <w:rPr>
+          <w:noProof/>
+          <w:lang w:val="en-US"/>
+        </w:rPr>
+        <w:t xml:space="preserve">De to Colleague objekter kalder join funktion på samme chatroom. </w:t>
+      </w:r>
+      <w:r>
+        <w:rPr>
+          <w:noProof/>
+        </w:rPr>
+        <w:t>Colleague 1 sender en besked til chatroom. Chatrrom sender herefter bes</w:t>
+      </w:r>
+      <w:r>
+        <w:rPr>
+          <w:noProof/>
+        </w:rPr>
+        <w:t xml:space="preserve">keden videre til Colleague 2 og colleague 2 kalde receive for at modtage beskeden. </w:t>
+      </w:r>
+    </w:p>
+    <w:p>
+      <w:r>
+        <w:rPr>
+          <w:noProof/>
+        </w:rPr>
+        <w:drawing>
+          <wp:inline distT="0" distB="0" distL="0" distR="0">
+            <wp:extent cx="6115050" cy="3695700"/>
+            <wp:effectExtent l="0" t="0" r="0" b="0"/>
+            <wp:docPr id="2" name="Billede 2"/>
+            <wp:cNvGraphicFramePr>
+              <a:graphicFrameLocks xmlns:a="http://schemas.openxmlformats.org/drawingml/2006/main" noChangeAspect="1"/>
+            </wp:cNvGraphicFramePr>
+            <a:graphic xmlns:a="http://schemas.openxmlformats.org/drawingml/2006/main">
+              <a:graphicData uri="http://schemas.openxmlformats.org/drawingml/2006/picture">
+                <pic:pic xmlns:pic="http://schemas.openxmlformats.org/drawingml/2006/picture">
+                  <pic:nvPicPr>
+                    <pic:cNvPr id="0" name="Picture 2"/>
+                    <pic:cNvPicPr>
+                      <a:picLocks noChangeAspect="1" noChangeArrowheads="1"/>
+                    </pic:cNvPicPr>
+                  </pic:nvPicPr>
+                  <pic:blipFill>
+                    <a:blip r:embed="rId11">
+                      <a:extLst>
+                        <a:ext uri="{28A0092B-C50C-407E-A947-70E740481C1C}">
+                          <a14:useLocalDpi xmlns:a14="http://schemas.microsoft.com/office/drawing/2010/main" val="0"/>
+                        </a:ext>
+                      </a:extLst>
+                    </a:blip>
+                    <a:srcRect/>
+                    <a:stretch>
+                      <a:fillRect/>
+                    </a:stretch>
+                  </pic:blipFill>
+                  <pic:spPr bwMode="auto">
+                    <a:xfrm>
+                      <a:off x="0" y="0"/>
+                      <a:ext cx="6115050" cy="3695700"/>
+                    </a:xfrm>
+                    <a:prstGeom prst="rect">
+                      <a:avLst/>
+                    </a:prstGeom>
+                    <a:noFill/>
+                    <a:ln>
+                      <a:noFill/>
+                    </a:ln>
+                  </pic:spPr>
+                </pic:pic>
+              </a:graphicData>
+            </a:graphic>
+          </wp:inline>
+        </w:drawing>
+      </w:r>
     </w:p>
     <w:p>
       <w:pPr>
@@ -1250,36 +1524,161 @@
           <w:b/>
         </w:rPr>
       </w:pPr>
+      <w:proofErr w:type="spellStart"/>
       <w:r>
         <w:rPr>
           <w:b/>
         </w:rPr>
-        <w:t>Mediator VS publisher/subscriber</w:t>
-      </w:r>
+        <w:t>Mediator</w:t>
+      </w:r>
+      <w:proofErr w:type="spellEnd"/>
+      <w:r>
+        <w:rPr>
+          <w:b/>
+        </w:rPr>
+        <w:t xml:space="preserve"> VS </w:t>
+      </w:r>
+      <w:proofErr w:type="spellStart"/>
+      <w:r>
+        <w:rPr>
+          <w:b/>
+        </w:rPr>
+        <w:t>publisher</w:t>
+      </w:r>
+      <w:proofErr w:type="spellEnd"/>
+      <w:r>
+        <w:rPr>
+          <w:b/>
+        </w:rPr>
+        <w:t>/</w:t>
+      </w:r>
+      <w:proofErr w:type="spellStart"/>
+      <w:r>
+        <w:rPr>
+          <w:b/>
+        </w:rPr>
+        <w:t>subscriber</w:t>
+      </w:r>
+      <w:proofErr w:type="spellEnd"/>
     </w:p>
     <w:p>
       <w:r>
-        <w:t xml:space="preserve">Hovedessensen i mediator-pattern er at man har en mediator som objekter kan subscribe til. Det er en slags ”posthus” hvor al posten bliver indleveret, og denne så står for at uddele posten til de respektive modtagere. </w:t>
+        <w:t xml:space="preserve">Hovedessensen i </w:t>
+      </w:r>
+      <w:proofErr w:type="spellStart"/>
+      <w:r>
+        <w:t>mediator</w:t>
+      </w:r>
+      <w:proofErr w:type="spellEnd"/>
+      <w:r>
+        <w:t xml:space="preserve">-pattern er at man har en </w:t>
+      </w:r>
+      <w:proofErr w:type="spellStart"/>
+      <w:r>
+        <w:t>mediator</w:t>
+      </w:r>
+      <w:proofErr w:type="spellEnd"/>
+      <w:r>
+        <w:t xml:space="preserve"> som objekter kan </w:t>
+      </w:r>
+      <w:proofErr w:type="spellStart"/>
+      <w:r>
+        <w:t>subscribe</w:t>
+      </w:r>
+      <w:proofErr w:type="spellEnd"/>
+      <w:r>
+        <w:t xml:space="preserve"> til. Det er en slags ”posthus” hvor al posten bliver indleveret, og denne så står for at uddele posten til de respektive modtagere. </w:t>
       </w:r>
       <w:r>
         <w:br/>
-        <w:t xml:space="preserve">Dette skaber en lav kobling i og med at afsendere og modtagere ikke behøver at kende til hinanden, men blot behøver at kende til denne mediator. </w:t>
+        <w:t xml:space="preserve">Dette skaber en lav kobling i og med at afsendere og modtagere ikke behøver at kende til hinanden, men blot behøver at kende til denne </w:t>
+      </w:r>
+      <w:proofErr w:type="spellStart"/>
+      <w:r>
+        <w:t>mediator</w:t>
+      </w:r>
+      <w:proofErr w:type="spellEnd"/>
+      <w:r>
+        <w:t xml:space="preserve">. </w:t>
       </w:r>
     </w:p>
     <w:p>
-      <w:r>
-        <w:t>publisher-subscriber pattern går ud på at objekter subscriber sig ind på en given publisher. Det kunne f.eks. være at nogle objekter kun ønskede at vide noget om de målte sensorværdier i et system. Så ville de subscribe sig ind på den publisher der afsendte beskeder om dette.</w:t>
-      </w:r>
-      <w:r>
-        <w:t xml:space="preserve"> </w:t>
-      </w:r>
-      <w:r>
-        <w:t>Når publisheren afsender en besked, vil kun de der har subscribet, modtage beskeden.</w:t>
+      <w:proofErr w:type="spellStart"/>
+      <w:r>
+        <w:t>publisher-subscriber</w:t>
+      </w:r>
+      <w:proofErr w:type="spellEnd"/>
+      <w:r>
+        <w:t xml:space="preserve"> pattern går ud på at objekter </w:t>
+      </w:r>
+      <w:proofErr w:type="spellStart"/>
+      <w:r>
+        <w:t>subscriber</w:t>
+      </w:r>
+      <w:proofErr w:type="spellEnd"/>
+      <w:r>
+        <w:t xml:space="preserve"> sig ind på en given </w:t>
+      </w:r>
+      <w:proofErr w:type="spellStart"/>
+      <w:r>
+        <w:t>publisher</w:t>
+      </w:r>
+      <w:proofErr w:type="spellEnd"/>
+      <w:r>
+        <w:t xml:space="preserve">. Det kunne f.eks. være at nogle objekter kun ønskede at vide noget om de målte sensorværdier i et system. Så ville de </w:t>
+      </w:r>
+      <w:proofErr w:type="spellStart"/>
+      <w:r>
+        <w:t>subscribe</w:t>
+      </w:r>
+      <w:proofErr w:type="spellEnd"/>
+      <w:r>
+        <w:t xml:space="preserve"> sig ind på den </w:t>
+      </w:r>
+      <w:proofErr w:type="spellStart"/>
+      <w:r>
+        <w:t>publisher</w:t>
+      </w:r>
+      <w:proofErr w:type="spellEnd"/>
+      <w:r>
+        <w:t xml:space="preserve"> der afsendte beskeder om dette. Når </w:t>
+      </w:r>
+      <w:proofErr w:type="spellStart"/>
+      <w:r>
+        <w:t>publisheren</w:t>
+      </w:r>
+      <w:proofErr w:type="spellEnd"/>
+      <w:r>
+        <w:t xml:space="preserve"> afsender en besked, vil kun de der har </w:t>
+      </w:r>
+      <w:proofErr w:type="spellStart"/>
+      <w:r>
+        <w:t>subscribet</w:t>
+      </w:r>
+      <w:proofErr w:type="spellEnd"/>
+      <w:r>
+        <w:t>, modtage beskeden.</w:t>
       </w:r>
     </w:p>
     <w:p>
       <w:r>
-        <w:t>I og med at begge patterns går ud på at objekter kan subscribe på den ”publisher” de ønsker modtaget beskeder fra, er det også meget nærliggende at de to patterns kommer til at ligne hinanden rigtig meget.</w:t>
+        <w:t xml:space="preserve">I og med at begge patterns går ud på at objekter kan </w:t>
+      </w:r>
+      <w:proofErr w:type="spellStart"/>
+      <w:r>
+        <w:t>subscribe</w:t>
+      </w:r>
+      <w:proofErr w:type="spellEnd"/>
+      <w:r>
+        <w:t xml:space="preserve"> på den ”</w:t>
+      </w:r>
+      <w:proofErr w:type="spellStart"/>
+      <w:r>
+        <w:t>publisher</w:t>
+      </w:r>
+      <w:proofErr w:type="spellEnd"/>
+      <w:r>
+        <w:t>” de ønsker modtaget beskeder fra, er det også meget nærliggende at de to patterns kommer til at ligne hinanden rigtig meget.</w:t>
       </w:r>
     </w:p>
     <w:p>
@@ -1288,79 +1687,262 @@
       </w:r>
       <w:r>
         <w:br/>
-        <w:t xml:space="preserve">Hvis man tog eksemplet med posthuset igen, ville én af hovedforskellene være, at der i mediator-pattern bliver sørget for at den respektive modtager også modtager beskeden, hvor at man i publisher-subscriber pattern derimod blot sørger for at der bliver publishet en besked, og hvis der så er subscribers, vil de modtage beskeden, og ellers ikke. </w:t>
+        <w:t xml:space="preserve">Hvis man tog eksemplet med posthuset igen, ville én af hovedforskellene være, at der i </w:t>
+      </w:r>
+      <w:proofErr w:type="spellStart"/>
+      <w:r>
+        <w:t>mediator</w:t>
+      </w:r>
+      <w:proofErr w:type="spellEnd"/>
+      <w:r>
+        <w:t xml:space="preserve">-pattern bliver sørget for at den respektive modtager også modtager beskeden, hvor at man i </w:t>
+      </w:r>
+      <w:proofErr w:type="spellStart"/>
+      <w:r>
+        <w:t>publisher-subscriber</w:t>
+      </w:r>
+      <w:proofErr w:type="spellEnd"/>
+      <w:r>
+        <w:t xml:space="preserve"> </w:t>
+      </w:r>
+      <w:r>
+        <w:lastRenderedPageBreak/>
+        <w:t xml:space="preserve">pattern derimod blot sørger for at der bliver </w:t>
+      </w:r>
+      <w:proofErr w:type="spellStart"/>
+      <w:r>
+        <w:t>publishet</w:t>
+      </w:r>
+      <w:proofErr w:type="spellEnd"/>
+      <w:r>
+        <w:t xml:space="preserve"> en besked, og hvis der så er </w:t>
+      </w:r>
+      <w:proofErr w:type="spellStart"/>
+      <w:r>
+        <w:t>subscribers</w:t>
+      </w:r>
+      <w:proofErr w:type="spellEnd"/>
+      <w:r>
+        <w:t xml:space="preserve">, vil de modtage beskeden, og ellers ikke. </w:t>
       </w:r>
     </w:p>
     <w:p>
       <w:r>
-        <w:t xml:space="preserve">Vi har valgt at opbygge vores system som et chatroom, hvor chatroomet er mediatoren. </w:t>
+        <w:t xml:space="preserve">Vi har valgt at opbygge vores system som et </w:t>
+      </w:r>
+      <w:proofErr w:type="spellStart"/>
+      <w:r>
+        <w:t>chatroom</w:t>
+      </w:r>
+      <w:proofErr w:type="spellEnd"/>
+      <w:r>
+        <w:t xml:space="preserve">, hvor </w:t>
+      </w:r>
+      <w:proofErr w:type="spellStart"/>
+      <w:r>
+        <w:t>chatroomet</w:t>
+      </w:r>
+      <w:proofErr w:type="spellEnd"/>
+      <w:r>
+        <w:t xml:space="preserve"> er </w:t>
+      </w:r>
+      <w:proofErr w:type="spellStart"/>
+      <w:r>
+        <w:t>mediatoren</w:t>
+      </w:r>
+      <w:proofErr w:type="spellEnd"/>
+      <w:r>
+        <w:t xml:space="preserve">. </w:t>
       </w:r>
       <w:r>
         <w:br/>
-        <w:t xml:space="preserve">Dette betyder at de der afsender beskeden, vil indsende beskeden til chatroomet, som skal sørge for at ”uddele” disse beskeder. </w:t>
+        <w:t xml:space="preserve">Dette betyder at de der afsender beskeden, vil indsende beskeden til </w:t>
+      </w:r>
+      <w:proofErr w:type="spellStart"/>
+      <w:r>
+        <w:t>chatroomet</w:t>
+      </w:r>
+      <w:proofErr w:type="spellEnd"/>
+      <w:r>
+        <w:t xml:space="preserve">, som skal sørge for at ”uddele” disse beskeder. </w:t>
       </w:r>
       <w:r>
         <w:br/>
-        <w:t>Men da systemet er opbygget således at det er et ”offentligt” chatroom – Altså at beskederne blot bliver skrevet direkte inde på chatroomet med den pågældendes navn på hvem der har afsendt det, begynder det at læne sig lidt over i et publisher-subscriber pattern, da alle der er subscribet til det chatroom vil modtage den besked som afsenderen har afsendt.</w:t>
+        <w:t xml:space="preserve">Men da systemet er opbygget således at det er et ”offentligt” </w:t>
+      </w:r>
+      <w:proofErr w:type="spellStart"/>
+      <w:r>
+        <w:t>chatroom</w:t>
+      </w:r>
+      <w:proofErr w:type="spellEnd"/>
+      <w:r>
+        <w:t xml:space="preserve"> – Altså at beskederne blot bliver skrevet direkte inde på </w:t>
+      </w:r>
+      <w:proofErr w:type="spellStart"/>
+      <w:r>
+        <w:t>chatroomet</w:t>
+      </w:r>
+      <w:proofErr w:type="spellEnd"/>
+      <w:r>
+        <w:t xml:space="preserve"> med den pågældendes navn på hvem der har afsendt det, begynder det at læne sig lidt over i et </w:t>
+      </w:r>
+      <w:proofErr w:type="spellStart"/>
+      <w:r>
+        <w:t>publisher-subscriber</w:t>
+      </w:r>
+      <w:proofErr w:type="spellEnd"/>
+      <w:r>
+        <w:t xml:space="preserve"> pattern, da alle der er </w:t>
+      </w:r>
+      <w:proofErr w:type="spellStart"/>
+      <w:r>
+        <w:t>subscribet</w:t>
+      </w:r>
+      <w:proofErr w:type="spellEnd"/>
+      <w:r>
+        <w:t xml:space="preserve"> til det </w:t>
+      </w:r>
+      <w:proofErr w:type="spellStart"/>
+      <w:r>
+        <w:t>chatroom</w:t>
+      </w:r>
+      <w:proofErr w:type="spellEnd"/>
+      <w:r>
+        <w:t xml:space="preserve"> vil modtage den besked som afsenderen har afsendt.</w:t>
       </w:r>
       <w:r>
         <w:br/>
-        <w:t xml:space="preserve">Det er dog stadig et mediator-pattern, da man har mediatoren i form af chatroomet. </w:t>
+        <w:t xml:space="preserve">Det er dog stadig et </w:t>
+      </w:r>
+      <w:proofErr w:type="spellStart"/>
+      <w:r>
+        <w:t>mediator</w:t>
+      </w:r>
+      <w:proofErr w:type="spellEnd"/>
+      <w:r>
+        <w:t xml:space="preserve">-pattern, da man har </w:t>
+      </w:r>
+      <w:proofErr w:type="spellStart"/>
+      <w:r>
+        <w:t>mediatoren</w:t>
+      </w:r>
+      <w:proofErr w:type="spellEnd"/>
+      <w:r>
+        <w:t xml:space="preserve"> i form af </w:t>
+      </w:r>
+      <w:proofErr w:type="spellStart"/>
+      <w:r>
+        <w:t>chatroomet</w:t>
+      </w:r>
+      <w:proofErr w:type="spellEnd"/>
+      <w:r>
+        <w:t xml:space="preserve">. </w:t>
       </w:r>
     </w:p>
     <w:p>
       <w:r>
-        <w:t xml:space="preserve">Hvis man ville gøre det mere klart at det var et mediator pattern der var med at gøre, kunne man implementere muligheden for at sende privatbeskeder til folk i chatroomet. </w:t>
+        <w:t xml:space="preserve">Hvis man ville gøre det mere klart at det var et </w:t>
+      </w:r>
+      <w:proofErr w:type="spellStart"/>
+      <w:r>
+        <w:t>mediator</w:t>
+      </w:r>
+      <w:proofErr w:type="spellEnd"/>
+      <w:r>
+        <w:t xml:space="preserve"> pattern der var med at gøre, kunne man implementere muligheden for at sende privatbeskeder til folk i </w:t>
+      </w:r>
+      <w:proofErr w:type="spellStart"/>
+      <w:r>
+        <w:t>chatroomet</w:t>
+      </w:r>
+      <w:proofErr w:type="spellEnd"/>
+      <w:r>
+        <w:t xml:space="preserve">. </w:t>
       </w:r>
       <w:r>
         <w:br/>
-        <w:t xml:space="preserve">Dette ville netop betyde at man kunne sende den private besked til chatroomet, som så ville afsende til den korrekte modtager. </w:t>
-      </w:r>
-      <w:bookmarkStart w:id="3" w:name="_GoBack"/>
+        <w:t xml:space="preserve">Dette ville netop betyde at man kunne sende den private besked til </w:t>
+      </w:r>
+      <w:proofErr w:type="spellStart"/>
+      <w:r>
+        <w:t>chatroomet</w:t>
+      </w:r>
+      <w:proofErr w:type="spellEnd"/>
+      <w:r>
+        <w:t xml:space="preserve">, som så ville afsende til den korrekte modtager. </w:t>
+      </w:r>
+    </w:p>
+    <w:p>
+      <w:pPr>
+        <w:pStyle w:val="Overskrift1"/>
+      </w:pPr>
+      <w:bookmarkStart w:id="3" w:name="_Toc511218622"/>
+      <w:r>
+        <w:t>Implementering</w:t>
+      </w:r>
       <w:bookmarkEnd w:id="3"/>
     </w:p>
     <w:p>
       <w:pPr>
         <w:pStyle w:val="Overskrift1"/>
       </w:pPr>
-      <w:bookmarkStart w:id="4" w:name="_Toc511218622"/>
-      <w:r>
-        <w:lastRenderedPageBreak/>
-        <w:t>Implementering</w:t>
+      <w:bookmarkStart w:id="4" w:name="_Toc511218623"/>
+      <w:r>
+        <w:t>Konklusion</w:t>
       </w:r>
       <w:bookmarkEnd w:id="4"/>
     </w:p>
     <w:p>
-      <w:pPr>
-        <w:pStyle w:val="Overskrift1"/>
-      </w:pPr>
-      <w:bookmarkStart w:id="5" w:name="_Toc511218623"/>
-      <w:r>
-        <w:t>Konklusion</w:t>
-      </w:r>
+      <w:proofErr w:type="spellStart"/>
+      <w:r>
+        <w:t>Mediator</w:t>
+      </w:r>
+      <w:proofErr w:type="spellEnd"/>
+      <w:r>
+        <w:t xml:space="preserve"> pattern er god til at løse problemer med høj k</w:t>
+      </w:r>
+      <w:r>
+        <w:t xml:space="preserve">obling i software. Man vil gerne undgå at klasser refererer direkte til hinanden på kryds og tværs, det kan </w:t>
+      </w:r>
+      <w:proofErr w:type="spellStart"/>
+      <w:r>
+        <w:t>mediator</w:t>
+      </w:r>
+      <w:proofErr w:type="spellEnd"/>
+      <w:r>
+        <w:t xml:space="preserve"> hjælpe med at løse. </w:t>
+      </w:r>
+      <w:proofErr w:type="spellStart"/>
+      <w:r>
+        <w:t>Mediator</w:t>
+      </w:r>
+      <w:proofErr w:type="spellEnd"/>
+      <w:r>
+        <w:t xml:space="preserve"> gør det også muligt at ændre </w:t>
+      </w:r>
+      <w:r>
+        <w:t xml:space="preserve">interaktionen mellem et sæt af objekter uafhængigt af hinanden. Her </w:t>
+      </w:r>
+      <w:r>
+        <w:t>ændrer</w:t>
+      </w:r>
+      <w:r>
+        <w:t xml:space="preserve"> man blot i </w:t>
+      </w:r>
+      <w:proofErr w:type="spellStart"/>
+      <w:r>
+        <w:t>mediator</w:t>
+      </w:r>
+      <w:proofErr w:type="spellEnd"/>
+      <w:r>
+        <w:t xml:space="preserve"> i stedet for at ændre i de kommunikerende klasser. </w:t>
+      </w:r>
+      <w:bookmarkStart w:id="5" w:name="_GoBack"/>
       <w:bookmarkEnd w:id="5"/>
     </w:p>
-    <w:p>
-      <w:r>
-        <w:t>Mediator pattern er god til at løse problemer med høj k</w:t>
-      </w:r>
-      <w:r>
-        <w:t xml:space="preserve">obling i software. Man vil gerne undgå at klasser refererer direkte til hinanden på kryds og tværs, det kan mediator hjælpe med at løse. </w:t>
-      </w:r>
-      <w:r>
-        <w:t xml:space="preserve">Mediator gør det også muligt at ændre </w:t>
-      </w:r>
-      <w:r>
-        <w:t xml:space="preserve">interaktionen mellem et sæt af objekter uafhængigt af hinanden. Her </w:t>
-      </w:r>
-      <w:r>
-        <w:t>ændrer</w:t>
-      </w:r>
-      <w:r>
-        <w:t xml:space="preserve"> man blot i mediator i stedet for at ændre i de kommunikerende klasser. </w:t>
-      </w:r>
-    </w:p>
     <w:sectPr>
+      <w:headerReference w:type="default" r:id="rId12"/>
+      <w:footerReference w:type="default" r:id="rId13"/>
       <w:pgSz w:w="11906" w:h="16838"/>
       <w:pgMar w:top="1701" w:right="1134" w:bottom="1701" w:left="1134" w:header="708" w:footer="708" w:gutter="0"/>
       <w:pgNumType w:start="0"/>
@@ -1397,6 +1979,48 @@
 </w:endnotes>
 </file>
 
+<file path=word/footer1.xml><?xml version="1.0" encoding="utf-8"?>
+<w:ftr xmlns:wpc="http://schemas.microsoft.com/office/word/2010/wordprocessingCanvas" xmlns:cx="http://schemas.microsoft.com/office/drawing/2014/chartex" xmlns:cx1="http://schemas.microsoft.com/office/drawing/2015/9/8/chartex" xmlns:cx2="http://schemas.microsoft.com/office/drawing/2015/10/21/chartex" xmlns:cx3="http://schemas.microsoft.com/office/drawing/2016/5/9/chartex" xmlns:cx4="http://schemas.microsoft.com/office/drawing/2016/5/10/chartex" xmlns:cx5="http://schemas.microsoft.com/office/drawing/2016/5/11/chartex" xmlns:cx6="http://schemas.microsoft.com/office/drawing/2016/5/12/chartex" xmlns:cx7="http://schemas.microsoft.com/office/drawing/2016/5/13/chartex" xmlns:cx8="http://schemas.microsoft.com/office/drawing/2016/5/14/chartex" xmlns:mc="http://schemas.openxmlformats.org/markup-compatibility/2006" xmlns:aink="http://schemas.microsoft.com/office/drawing/2016/ink" xmlns:am3d="http://schemas.microsoft.com/office/drawing/2017/model3d" xmlns:o="urn:schemas-microsoft-com:office:office" xmlns:r="http://schemas.openxmlformats.org/officeDocument/2006/relationships" xmlns:m="http://schemas.openxmlformats.org/officeDocument/2006/math" xmlns:v="urn:schemas-microsoft-com:vml" xmlns:wp14="http://schemas.microsoft.com/office/word/2010/wordprocessingDrawing" xmlns:wp="http://schemas.openxmlformats.org/drawingml/2006/wordprocessingDrawing" xmlns:w10="urn:schemas-microsoft-com:office:word" xmlns:w="http://schemas.openxmlformats.org/wordprocessingml/2006/main" xmlns:w14="http://schemas.microsoft.com/office/word/2010/wordml" xmlns:w15="http://schemas.microsoft.com/office/word/2012/wordml" xmlns:w16cid="http://schemas.microsoft.com/office/word/2016/wordml/cid" xmlns:w16se="http://schemas.microsoft.com/office/word/2015/wordml/symex" xmlns:wpg="http://schemas.microsoft.com/office/word/2010/wordprocessingGroup" xmlns:wpi="http://schemas.microsoft.com/office/word/2010/wordprocessingInk" xmlns:wne="http://schemas.microsoft.com/office/word/2006/wordml" xmlns:wps="http://schemas.microsoft.com/office/word/2010/wordprocessingShape" mc:Ignorable="w14 w15 w16se w16cid wp14">
+  <w:sdt>
+    <w:sdtPr>
+      <w:id w:val="1036787589"/>
+      <w:docPartObj>
+        <w:docPartGallery w:val="Page Numbers (Bottom of Page)"/>
+        <w:docPartUnique/>
+      </w:docPartObj>
+    </w:sdtPr>
+    <w:sdtContent>
+      <w:p>
+        <w:pPr>
+          <w:pStyle w:val="Sidefod"/>
+          <w:jc w:val="right"/>
+        </w:pPr>
+        <w:r>
+          <w:fldChar w:fldCharType="begin"/>
+        </w:r>
+        <w:r>
+          <w:instrText>PAGE   \* MERGEFORMAT</w:instrText>
+        </w:r>
+        <w:r>
+          <w:fldChar w:fldCharType="separate"/>
+        </w:r>
+        <w:r>
+          <w:t>2</w:t>
+        </w:r>
+        <w:r>
+          <w:fldChar w:fldCharType="end"/>
+        </w:r>
+      </w:p>
+    </w:sdtContent>
+  </w:sdt>
+  <w:p>
+    <w:pPr>
+      <w:pStyle w:val="Sidefod"/>
+    </w:pPr>
+  </w:p>
+</w:ftr>
+</file>
+
 <file path=word/footnotes.xml><?xml version="1.0" encoding="utf-8"?>
 <w:footnotes xmlns:wpc="http://schemas.microsoft.com/office/word/2010/wordprocessingCanvas" xmlns:cx="http://schemas.microsoft.com/office/drawing/2014/chartex" xmlns:cx1="http://schemas.microsoft.com/office/drawing/2015/9/8/chartex" xmlns:cx2="http://schemas.microsoft.com/office/drawing/2015/10/21/chartex" xmlns:cx3="http://schemas.microsoft.com/office/drawing/2016/5/9/chartex" xmlns:cx4="http://schemas.microsoft.com/office/drawing/2016/5/10/chartex" xmlns:cx5="http://schemas.microsoft.com/office/drawing/2016/5/11/chartex" xmlns:cx6="http://schemas.microsoft.com/office/drawing/2016/5/12/chartex" xmlns:cx7="http://schemas.microsoft.com/office/drawing/2016/5/13/chartex" xmlns:cx8="http://schemas.microsoft.com/office/drawing/2016/5/14/chartex" xmlns:mc="http://schemas.openxmlformats.org/markup-compatibility/2006" xmlns:aink="http://schemas.microsoft.com/office/drawing/2016/ink" xmlns:am3d="http://schemas.microsoft.com/office/drawing/2017/model3d" xmlns:o="urn:schemas-microsoft-com:office:office" xmlns:r="http://schemas.openxmlformats.org/officeDocument/2006/relationships" xmlns:m="http://schemas.openxmlformats.org/officeDocument/2006/math" xmlns:v="urn:schemas-microsoft-com:vml" xmlns:wp14="http://schemas.microsoft.com/office/word/2010/wordprocessingDrawing" xmlns:wp="http://schemas.openxmlformats.org/drawingml/2006/wordprocessingDrawing" xmlns:w10="urn:schemas-microsoft-com:office:word" xmlns:w="http://schemas.openxmlformats.org/wordprocessingml/2006/main" xmlns:w14="http://schemas.microsoft.com/office/word/2010/wordml" xmlns:w15="http://schemas.microsoft.com/office/word/2012/wordml" xmlns:w16cid="http://schemas.microsoft.com/office/word/2016/wordml/cid" xmlns:w16se="http://schemas.microsoft.com/office/word/2015/wordml/symex" xmlns:wpg="http://schemas.microsoft.com/office/word/2010/wordprocessingGroup" xmlns:wpi="http://schemas.microsoft.com/office/word/2010/wordprocessingInk" xmlns:wne="http://schemas.microsoft.com/office/word/2006/wordml" xmlns:wps="http://schemas.microsoft.com/office/word/2010/wordprocessingShape" mc:Ignorable="w14 w15 w16se w16cid wp14">
   <w:footnote w:type="separator" w:id="-1">
@@ -1420,6 +2044,31 @@
     </w:p>
   </w:footnote>
 </w:footnotes>
+</file>
+
+<file path=word/header1.xml><?xml version="1.0" encoding="utf-8"?>
+<w:hdr xmlns:wpc="http://schemas.microsoft.com/office/word/2010/wordprocessingCanvas" xmlns:cx="http://schemas.microsoft.com/office/drawing/2014/chartex" xmlns:cx1="http://schemas.microsoft.com/office/drawing/2015/9/8/chartex" xmlns:cx2="http://schemas.microsoft.com/office/drawing/2015/10/21/chartex" xmlns:cx3="http://schemas.microsoft.com/office/drawing/2016/5/9/chartex" xmlns:cx4="http://schemas.microsoft.com/office/drawing/2016/5/10/chartex" xmlns:cx5="http://schemas.microsoft.com/office/drawing/2016/5/11/chartex" xmlns:cx6="http://schemas.microsoft.com/office/drawing/2016/5/12/chartex" xmlns:cx7="http://schemas.microsoft.com/office/drawing/2016/5/13/chartex" xmlns:cx8="http://schemas.microsoft.com/office/drawing/2016/5/14/chartex" xmlns:mc="http://schemas.openxmlformats.org/markup-compatibility/2006" xmlns:aink="http://schemas.microsoft.com/office/drawing/2016/ink" xmlns:am3d="http://schemas.microsoft.com/office/drawing/2017/model3d" xmlns:o="urn:schemas-microsoft-com:office:office" xmlns:r="http://schemas.openxmlformats.org/officeDocument/2006/relationships" xmlns:m="http://schemas.openxmlformats.org/officeDocument/2006/math" xmlns:v="urn:schemas-microsoft-com:vml" xmlns:wp14="http://schemas.microsoft.com/office/word/2010/wordprocessingDrawing" xmlns:wp="http://schemas.openxmlformats.org/drawingml/2006/wordprocessingDrawing" xmlns:w10="urn:schemas-microsoft-com:office:word" xmlns:w="http://schemas.openxmlformats.org/wordprocessingml/2006/main" xmlns:w14="http://schemas.microsoft.com/office/word/2010/wordml" xmlns:w15="http://schemas.microsoft.com/office/word/2012/wordml" xmlns:w16cid="http://schemas.microsoft.com/office/word/2016/wordml/cid" xmlns:w16se="http://schemas.microsoft.com/office/word/2015/wordml/symex" xmlns:wpg="http://schemas.microsoft.com/office/word/2010/wordprocessingGroup" xmlns:wpi="http://schemas.microsoft.com/office/word/2010/wordprocessingInk" xmlns:wne="http://schemas.microsoft.com/office/word/2006/wordml" xmlns:wps="http://schemas.microsoft.com/office/word/2010/wordprocessingShape" mc:Ignorable="w14 w15 w16se w16cid wp14">
+  <w:p>
+    <w:pPr>
+      <w:pStyle w:val="Sidehoved"/>
+    </w:pPr>
+    <w:r>
+      <w:t>FKM SN SSM ALD</w:t>
+    </w:r>
+    <w:r>
+      <w:ptab w:relativeTo="margin" w:alignment="center" w:leader="none"/>
+    </w:r>
+    <w:r>
+      <w:t>SWD</w:t>
+    </w:r>
+    <w:r>
+      <w:ptab w:relativeTo="margin" w:alignment="right" w:leader="none"/>
+    </w:r>
+    <w:r>
+      <w:t>16-04-2018</w:t>
+    </w:r>
+  </w:p>
+</w:hdr>
 </file>
 
 <file path=word/styles.xml><?xml version="1.0" encoding="utf-8"?>
@@ -2143,7 +2792,9 @@
   <w:rsids>
     <w:rsidRoot w:val="004D6714"/>
     <w:rsid w:val="0023604A"/>
+    <w:rsid w:val="002A6797"/>
     <w:rsid w:val="004D6714"/>
+    <w:rsid w:val="00713B6F"/>
     <w:rsid w:val="00CA6E01"/>
     <w:rsid w:val="00E95AB3"/>
   </w:rsids>
@@ -2601,6 +3252,10 @@
     <w:name w:val="85225FCA00704FF282A8D80450519D92"/>
     <w:rsid w:val="004D6714"/>
   </w:style>
+  <w:style w:type="paragraph" w:customStyle="1" w:styleId="DC8158F916E94E13B46A17DD647B7419">
+    <w:name w:val="DC8158F916E94E13B46A17DD647B7419"/>
+    <w:rsid w:val="002A6797"/>
+  </w:style>
 </w:styles>
 </file>
 
@@ -2896,7 +3551,7 @@
 </file>
 
 <file path=customXml/itemProps2.xml><?xml version="1.0" encoding="utf-8"?>
-<ds:datastoreItem xmlns:ds="http://schemas.openxmlformats.org/officeDocument/2006/customXml" ds:itemID="{A7A08723-9366-4152-BE38-FCE7998050DF}">
+<ds:datastoreItem xmlns:ds="http://schemas.openxmlformats.org/officeDocument/2006/customXml" ds:itemID="{784FC27B-8CA3-47D0-B5D1-4D78FD646CE0}">
   <ds:schemaRefs>
     <ds:schemaRef ds:uri="http://schemas.openxmlformats.org/officeDocument/2006/bibliography"/>
   </ds:schemaRefs>

</xml_diff>

<commit_message>
added some code examples to "Sammenligning"
</commit_message>
<xml_diff>
--- a/Mediator.docx
+++ b/Mediator.docx
@@ -1435,7 +1435,6 @@
       <w:r>
         <w:rPr>
           <w:noProof/>
-          <w:lang w:val="en-US"/>
         </w:rPr>
         <w:t xml:space="preserve">De to Colleague objekter kalder join funktion på samme chatroom. </w:t>
       </w:r>
@@ -1768,7 +1767,201 @@
       </w:r>
       <w:r>
         <w:br/>
-        <w:t xml:space="preserve">Men da systemet er opbygget således at det er et ”offentligt” </w:t>
+        <w:t xml:space="preserve">Dette ses nedenfor hvor </w:t>
+      </w:r>
+      <w:proofErr w:type="spellStart"/>
+      <w:r>
+        <w:t>colleaguen’s</w:t>
+      </w:r>
+      <w:proofErr w:type="spellEnd"/>
+      <w:r>
+        <w:t xml:space="preserve"> funktion </w:t>
+      </w:r>
+      <w:proofErr w:type="gramStart"/>
+      <w:r>
+        <w:t>Send(</w:t>
+      </w:r>
+      <w:proofErr w:type="gramEnd"/>
+      <w:r>
+        <w:t xml:space="preserve">), kalder </w:t>
+      </w:r>
+      <w:proofErr w:type="spellStart"/>
+      <w:r>
+        <w:t>chatrooms</w:t>
+      </w:r>
+      <w:proofErr w:type="spellEnd"/>
+      <w:r>
+        <w:t xml:space="preserve"> funktion </w:t>
+      </w:r>
+      <w:proofErr w:type="spellStart"/>
+      <w:r>
+        <w:t>SendMessage</w:t>
+      </w:r>
+      <w:proofErr w:type="spellEnd"/>
+      <w:r>
+        <w:t>():</w:t>
+      </w:r>
+    </w:p>
+    <w:p>
+      <w:r>
+        <w:rPr>
+          <w:noProof/>
+        </w:rPr>
+        <w:drawing>
+          <wp:inline distT="0" distB="0" distL="0" distR="0" wp14:anchorId="7BD312D7" wp14:editId="7AFFD921">
+            <wp:extent cx="4619625" cy="1114425"/>
+            <wp:effectExtent l="0" t="0" r="9525" b="9525"/>
+            <wp:docPr id="3" name="Billede 3"/>
+            <wp:cNvGraphicFramePr>
+              <a:graphicFrameLocks xmlns:a="http://schemas.openxmlformats.org/drawingml/2006/main" noChangeAspect="1"/>
+            </wp:cNvGraphicFramePr>
+            <a:graphic xmlns:a="http://schemas.openxmlformats.org/drawingml/2006/main">
+              <a:graphicData uri="http://schemas.openxmlformats.org/drawingml/2006/picture">
+                <pic:pic xmlns:pic="http://schemas.openxmlformats.org/drawingml/2006/picture">
+                  <pic:nvPicPr>
+                    <pic:cNvPr id="1" name=""/>
+                    <pic:cNvPicPr/>
+                  </pic:nvPicPr>
+                  <pic:blipFill>
+                    <a:blip r:embed="rId12"/>
+                    <a:stretch>
+                      <a:fillRect/>
+                    </a:stretch>
+                  </pic:blipFill>
+                  <pic:spPr>
+                    <a:xfrm>
+                      <a:off x="0" y="0"/>
+                      <a:ext cx="4619625" cy="1114425"/>
+                    </a:xfrm>
+                    <a:prstGeom prst="rect">
+                      <a:avLst/>
+                    </a:prstGeom>
+                  </pic:spPr>
+                </pic:pic>
+              </a:graphicData>
+            </a:graphic>
+          </wp:inline>
+        </w:drawing>
+      </w:r>
+    </w:p>
+    <w:p>
+      <w:r>
+        <w:rPr>
+          <w:noProof/>
+        </w:rPr>
+        <w:drawing>
+          <wp:anchor distT="0" distB="0" distL="114300" distR="114300" simplePos="0" relativeHeight="251660288" behindDoc="0" locked="0" layoutInCell="1" allowOverlap="1" wp14:anchorId="60F141A2">
+            <wp:simplePos x="0" y="0"/>
+            <wp:positionH relativeFrom="margin">
+              <wp:posOffset>-60960</wp:posOffset>
+            </wp:positionH>
+            <wp:positionV relativeFrom="paragraph">
+              <wp:posOffset>479030</wp:posOffset>
+            </wp:positionV>
+            <wp:extent cx="6120130" cy="1699260"/>
+            <wp:effectExtent l="0" t="0" r="0" b="0"/>
+            <wp:wrapSquare wrapText="bothSides"/>
+            <wp:docPr id="4" name="Billede 4"/>
+            <wp:cNvGraphicFramePr>
+              <a:graphicFrameLocks xmlns:a="http://schemas.openxmlformats.org/drawingml/2006/main" noChangeAspect="1"/>
+            </wp:cNvGraphicFramePr>
+            <a:graphic xmlns:a="http://schemas.openxmlformats.org/drawingml/2006/main">
+              <a:graphicData uri="http://schemas.openxmlformats.org/drawingml/2006/picture">
+                <pic:pic xmlns:pic="http://schemas.openxmlformats.org/drawingml/2006/picture">
+                  <pic:nvPicPr>
+                    <pic:cNvPr id="1" name=""/>
+                    <pic:cNvPicPr/>
+                  </pic:nvPicPr>
+                  <pic:blipFill>
+                    <a:blip r:embed="rId13">
+                      <a:extLst>
+                        <a:ext uri="{28A0092B-C50C-407E-A947-70E740481C1C}">
+                          <a14:useLocalDpi xmlns:a14="http://schemas.microsoft.com/office/drawing/2010/main" val="0"/>
+                        </a:ext>
+                      </a:extLst>
+                    </a:blip>
+                    <a:stretch>
+                      <a:fillRect/>
+                    </a:stretch>
+                  </pic:blipFill>
+                  <pic:spPr>
+                    <a:xfrm>
+                      <a:off x="0" y="0"/>
+                      <a:ext cx="6120130" cy="1699260"/>
+                    </a:xfrm>
+                    <a:prstGeom prst="rect">
+                      <a:avLst/>
+                    </a:prstGeom>
+                  </pic:spPr>
+                </pic:pic>
+              </a:graphicData>
+            </a:graphic>
+            <wp14:sizeRelH relativeFrom="page">
+              <wp14:pctWidth>0</wp14:pctWidth>
+            </wp14:sizeRelH>
+            <wp14:sizeRelV relativeFrom="page">
+              <wp14:pctHeight>0</wp14:pctHeight>
+            </wp14:sizeRelV>
+          </wp:anchor>
+        </w:drawing>
+      </w:r>
+      <w:proofErr w:type="spellStart"/>
+      <w:r>
+        <w:t>Chatrooms</w:t>
+      </w:r>
+      <w:proofErr w:type="spellEnd"/>
+      <w:r>
+        <w:t xml:space="preserve"> </w:t>
+      </w:r>
+      <w:proofErr w:type="spellStart"/>
+      <w:proofErr w:type="gramStart"/>
+      <w:r>
+        <w:t>SendMessage</w:t>
+      </w:r>
+      <w:proofErr w:type="spellEnd"/>
+      <w:r>
+        <w:t>(</w:t>
+      </w:r>
+      <w:proofErr w:type="gramEnd"/>
+      <w:r>
+        <w:t xml:space="preserve">) skriver så denne besked til alle </w:t>
+      </w:r>
+      <w:proofErr w:type="spellStart"/>
+      <w:r>
+        <w:t>colleagues</w:t>
+      </w:r>
+      <w:proofErr w:type="spellEnd"/>
+      <w:r>
+        <w:t xml:space="preserve"> i </w:t>
+      </w:r>
+      <w:proofErr w:type="spellStart"/>
+      <w:r>
+        <w:t>chatroomet</w:t>
+      </w:r>
+      <w:proofErr w:type="spellEnd"/>
+      <w:r>
+        <w:t xml:space="preserve">, undtagen den </w:t>
+      </w:r>
+      <w:proofErr w:type="spellStart"/>
+      <w:r>
+        <w:t>colleague</w:t>
+      </w:r>
+      <w:proofErr w:type="spellEnd"/>
+      <w:r>
+        <w:t xml:space="preserve">  der har skrevet beskeden.</w:t>
+      </w:r>
+      <w:r>
+        <w:br/>
+      </w:r>
+    </w:p>
+    <w:p>
+      <w:r>
+        <w:t>Da</w:t>
+      </w:r>
+      <w:bookmarkStart w:id="3" w:name="_GoBack"/>
+      <w:bookmarkEnd w:id="3"/>
+      <w:r>
+        <w:t xml:space="preserve"> systemet er opbygget således at det er et ”offentligt” </w:t>
       </w:r>
       <w:proofErr w:type="spellStart"/>
       <w:r>
@@ -1876,21 +2069,21 @@
       <w:pPr>
         <w:pStyle w:val="Overskrift1"/>
       </w:pPr>
-      <w:bookmarkStart w:id="3" w:name="_Toc511218622"/>
+      <w:bookmarkStart w:id="4" w:name="_Toc511218622"/>
       <w:r>
         <w:t>Implementering</w:t>
       </w:r>
-      <w:bookmarkEnd w:id="3"/>
+      <w:bookmarkEnd w:id="4"/>
     </w:p>
     <w:p>
       <w:pPr>
         <w:pStyle w:val="Overskrift1"/>
       </w:pPr>
-      <w:bookmarkStart w:id="4" w:name="_Toc511218623"/>
+      <w:bookmarkStart w:id="5" w:name="_Toc511218623"/>
       <w:r>
         <w:t>Konklusion</w:t>
       </w:r>
-      <w:bookmarkEnd w:id="4"/>
+      <w:bookmarkEnd w:id="5"/>
     </w:p>
     <w:p>
       <w:proofErr w:type="spellStart"/>
@@ -1937,12 +2130,10 @@
       <w:r>
         <w:t xml:space="preserve"> i stedet for at ændre i de kommunikerende klasser. </w:t>
       </w:r>
-      <w:bookmarkStart w:id="5" w:name="_GoBack"/>
-      <w:bookmarkEnd w:id="5"/>
     </w:p>
     <w:sectPr>
-      <w:headerReference w:type="default" r:id="rId12"/>
-      <w:footerReference w:type="default" r:id="rId13"/>
+      <w:headerReference w:type="default" r:id="rId14"/>
+      <w:footerReference w:type="default" r:id="rId15"/>
       <w:pgSz w:w="11906" w:h="16838"/>
       <w:pgMar w:top="1701" w:right="1134" w:bottom="1701" w:left="1134" w:header="708" w:footer="708" w:gutter="0"/>
       <w:pgNumType w:start="0"/>
@@ -1989,6 +2180,7 @@
         <w:docPartUnique/>
       </w:docPartObj>
     </w:sdtPr>
+    <w:sdtEndPr/>
     <w:sdtContent>
       <w:p>
         <w:pPr>
@@ -2796,6 +2988,7 @@
     <w:rsid w:val="004D6714"/>
     <w:rsid w:val="00713B6F"/>
     <w:rsid w:val="00CA6E01"/>
+    <w:rsid w:val="00D02048"/>
     <w:rsid w:val="00E95AB3"/>
   </w:rsids>
   <m:mathPr>
@@ -3551,7 +3744,7 @@
 </file>
 
 <file path=customXml/itemProps2.xml><?xml version="1.0" encoding="utf-8"?>
-<ds:datastoreItem xmlns:ds="http://schemas.openxmlformats.org/officeDocument/2006/customXml" ds:itemID="{784FC27B-8CA3-47D0-B5D1-4D78FD646CE0}">
+<ds:datastoreItem xmlns:ds="http://schemas.openxmlformats.org/officeDocument/2006/customXml" ds:itemID="{76EDEDE8-7242-44C5-99B6-48C4CF53BA9F}">
   <ds:schemaRefs>
     <ds:schemaRef ds:uri="http://schemas.openxmlformats.org/officeDocument/2006/bibliography"/>
   </ds:schemaRefs>

</xml_diff>

<commit_message>
made changes in Program.cs and added some stuff to "implementering"
</commit_message>
<xml_diff>
--- a/Mediator.docx
+++ b/Mediator.docx
@@ -1958,8 +1958,6 @@
       <w:r>
         <w:t>Da</w:t>
       </w:r>
-      <w:bookmarkStart w:id="3" w:name="_GoBack"/>
-      <w:bookmarkEnd w:id="3"/>
       <w:r>
         <w:t xml:space="preserve"> systemet er opbygget således at det er et ”offentligt” </w:t>
       </w:r>
@@ -2063,16 +2061,391 @@
       <w:proofErr w:type="spellEnd"/>
       <w:r>
         <w:t xml:space="preserve">, som så ville afsende til den korrekte modtager. </w:t>
+      </w:r>
+    </w:p>
+    <w:p>
+      <w:r>
+        <w:br w:type="page"/>
       </w:r>
     </w:p>
     <w:p>
       <w:pPr>
         <w:pStyle w:val="Overskrift1"/>
       </w:pPr>
-      <w:bookmarkStart w:id="4" w:name="_Toc511218622"/>
-      <w:r>
+      <w:bookmarkStart w:id="3" w:name="_Toc511218622"/>
+      <w:r>
+        <w:lastRenderedPageBreak/>
         <w:t>Implementering</w:t>
       </w:r>
+      <w:bookmarkEnd w:id="3"/>
+    </w:p>
+    <w:p>
+      <w:r>
+        <w:t xml:space="preserve">I opgaven er </w:t>
+      </w:r>
+      <w:proofErr w:type="spellStart"/>
+      <w:r>
+        <w:t>mediator</w:t>
+      </w:r>
+      <w:proofErr w:type="spellEnd"/>
+      <w:r>
+        <w:t xml:space="preserve"> pattern blevet implementeret.</w:t>
+      </w:r>
+    </w:p>
+    <w:p>
+      <w:r>
+        <w:t>Systemet er opbygget således</w:t>
+      </w:r>
+      <w:r>
+        <w:t xml:space="preserve"> at der er en </w:t>
+      </w:r>
+      <w:proofErr w:type="spellStart"/>
+      <w:r>
+        <w:t>mediator</w:t>
+      </w:r>
+      <w:proofErr w:type="spellEnd"/>
+      <w:r>
+        <w:t xml:space="preserve">, som er et </w:t>
+      </w:r>
+      <w:proofErr w:type="spellStart"/>
+      <w:r>
+        <w:t>chatroom</w:t>
+      </w:r>
+      <w:proofErr w:type="spellEnd"/>
+      <w:r>
+        <w:t xml:space="preserve">. </w:t>
+      </w:r>
+      <w:r>
+        <w:br/>
+        <w:t xml:space="preserve">Der kan godt være flere </w:t>
+      </w:r>
+      <w:proofErr w:type="spellStart"/>
+      <w:r>
+        <w:t>mediators</w:t>
+      </w:r>
+      <w:proofErr w:type="spellEnd"/>
+      <w:r>
+        <w:t xml:space="preserve">, altså flere </w:t>
+      </w:r>
+      <w:proofErr w:type="spellStart"/>
+      <w:r>
+        <w:t>chatrooms</w:t>
+      </w:r>
+      <w:proofErr w:type="spellEnd"/>
+      <w:r>
+        <w:t xml:space="preserve">. Der er derudover også forskellige klasser af </w:t>
+      </w:r>
+      <w:proofErr w:type="spellStart"/>
+      <w:r>
+        <w:t>colleague</w:t>
+      </w:r>
+      <w:proofErr w:type="spellEnd"/>
+      <w:r>
+        <w:t xml:space="preserve">, som er oprettet for at kunne lave ændringer på den enkelte type af </w:t>
+      </w:r>
+      <w:proofErr w:type="spellStart"/>
+      <w:r>
+        <w:t>colleague</w:t>
+      </w:r>
+      <w:proofErr w:type="spellEnd"/>
+      <w:r>
+        <w:t xml:space="preserve">, hvis dette er nødvendigt. </w:t>
+      </w:r>
+    </w:p>
+    <w:p>
+      <w:r>
+        <w:t xml:space="preserve">Disse </w:t>
+      </w:r>
+      <w:proofErr w:type="spellStart"/>
+      <w:r>
+        <w:t>colleagues</w:t>
+      </w:r>
+      <w:proofErr w:type="spellEnd"/>
+      <w:r>
+        <w:t xml:space="preserve"> kan tilslutte sig til et ønsket </w:t>
+      </w:r>
+      <w:proofErr w:type="spellStart"/>
+      <w:r>
+        <w:t>chatroom</w:t>
+      </w:r>
+      <w:proofErr w:type="spellEnd"/>
+      <w:r>
+        <w:t xml:space="preserve"> ved hjælp af deres funktion </w:t>
+      </w:r>
+      <w:proofErr w:type="spellStart"/>
+      <w:proofErr w:type="gramStart"/>
+      <w:r>
+        <w:t>Join</w:t>
+      </w:r>
+      <w:proofErr w:type="spellEnd"/>
+      <w:r>
+        <w:t>(</w:t>
+      </w:r>
+      <w:proofErr w:type="gramEnd"/>
+      <w:r>
+        <w:t xml:space="preserve">), der tilføjer </w:t>
+      </w:r>
+      <w:proofErr w:type="spellStart"/>
+      <w:r>
+        <w:t>colleague</w:t>
+      </w:r>
+      <w:proofErr w:type="spellEnd"/>
+      <w:r>
+        <w:t xml:space="preserve"> til en liste af </w:t>
+      </w:r>
+      <w:proofErr w:type="spellStart"/>
+      <w:r>
+        <w:t>colleagues</w:t>
+      </w:r>
+      <w:proofErr w:type="spellEnd"/>
+      <w:r>
+        <w:t xml:space="preserve"> for det pågældende </w:t>
+      </w:r>
+      <w:proofErr w:type="spellStart"/>
+      <w:r>
+        <w:t>chatroom</w:t>
+      </w:r>
+      <w:proofErr w:type="spellEnd"/>
+      <w:r>
+        <w:t>.</w:t>
+      </w:r>
+    </w:p>
+    <w:p>
+      <w:r>
+        <w:t xml:space="preserve">Funktionen </w:t>
+      </w:r>
+      <w:proofErr w:type="spellStart"/>
+      <w:proofErr w:type="gramStart"/>
+      <w:r>
+        <w:t>Join</w:t>
+      </w:r>
+      <w:proofErr w:type="spellEnd"/>
+      <w:r>
+        <w:t>(</w:t>
+      </w:r>
+      <w:proofErr w:type="gramEnd"/>
+      <w:r>
+        <w:t>) ses nedenfor.</w:t>
+      </w:r>
+    </w:p>
+    <w:p>
+      <w:r>
+        <w:rPr>
+          <w:noProof/>
+        </w:rPr>
+        <w:drawing>
+          <wp:inline distT="0" distB="0" distL="0" distR="0" wp14:anchorId="55744C4D" wp14:editId="542CA745">
+            <wp:extent cx="6120130" cy="911860"/>
+            <wp:effectExtent l="0" t="0" r="0" b="2540"/>
+            <wp:docPr id="5" name="Billede 5"/>
+            <wp:cNvGraphicFramePr>
+              <a:graphicFrameLocks xmlns:a="http://schemas.openxmlformats.org/drawingml/2006/main" noChangeAspect="1"/>
+            </wp:cNvGraphicFramePr>
+            <a:graphic xmlns:a="http://schemas.openxmlformats.org/drawingml/2006/main">
+              <a:graphicData uri="http://schemas.openxmlformats.org/drawingml/2006/picture">
+                <pic:pic xmlns:pic="http://schemas.openxmlformats.org/drawingml/2006/picture">
+                  <pic:nvPicPr>
+                    <pic:cNvPr id="1" name=""/>
+                    <pic:cNvPicPr/>
+                  </pic:nvPicPr>
+                  <pic:blipFill>
+                    <a:blip r:embed="rId14"/>
+                    <a:stretch>
+                      <a:fillRect/>
+                    </a:stretch>
+                  </pic:blipFill>
+                  <pic:spPr>
+                    <a:xfrm>
+                      <a:off x="0" y="0"/>
+                      <a:ext cx="6120130" cy="911860"/>
+                    </a:xfrm>
+                    <a:prstGeom prst="rect">
+                      <a:avLst/>
+                    </a:prstGeom>
+                  </pic:spPr>
+                </pic:pic>
+              </a:graphicData>
+            </a:graphic>
+          </wp:inline>
+        </w:drawing>
+      </w:r>
+    </w:p>
+    <w:p>
+      <w:r>
+        <w:t xml:space="preserve">Listen af </w:t>
+      </w:r>
+      <w:proofErr w:type="spellStart"/>
+      <w:r>
+        <w:t>colleagues</w:t>
+      </w:r>
+      <w:proofErr w:type="spellEnd"/>
+      <w:r>
+        <w:t xml:space="preserve"> er lagt inde i </w:t>
+      </w:r>
+      <w:proofErr w:type="spellStart"/>
+      <w:r>
+        <w:t>IChatRoom</w:t>
+      </w:r>
+      <w:proofErr w:type="spellEnd"/>
+      <w:r>
+        <w:t>. Se nedenfor</w:t>
+      </w:r>
+    </w:p>
+    <w:p/>
+    <w:p>
+      <w:r>
+        <w:rPr>
+          <w:noProof/>
+        </w:rPr>
+        <w:drawing>
+          <wp:inline distT="0" distB="0" distL="0" distR="0" wp14:anchorId="6E88E010" wp14:editId="2CF537FB">
+            <wp:extent cx="3981450" cy="590550"/>
+            <wp:effectExtent l="0" t="0" r="0" b="0"/>
+            <wp:docPr id="6" name="Billede 6"/>
+            <wp:cNvGraphicFramePr>
+              <a:graphicFrameLocks xmlns:a="http://schemas.openxmlformats.org/drawingml/2006/main" noChangeAspect="1"/>
+            </wp:cNvGraphicFramePr>
+            <a:graphic xmlns:a="http://schemas.openxmlformats.org/drawingml/2006/main">
+              <a:graphicData uri="http://schemas.openxmlformats.org/drawingml/2006/picture">
+                <pic:pic xmlns:pic="http://schemas.openxmlformats.org/drawingml/2006/picture">
+                  <pic:nvPicPr>
+                    <pic:cNvPr id="1" name=""/>
+                    <pic:cNvPicPr/>
+                  </pic:nvPicPr>
+                  <pic:blipFill>
+                    <a:blip r:embed="rId15"/>
+                    <a:stretch>
+                      <a:fillRect/>
+                    </a:stretch>
+                  </pic:blipFill>
+                  <pic:spPr>
+                    <a:xfrm>
+                      <a:off x="0" y="0"/>
+                      <a:ext cx="3981450" cy="590550"/>
+                    </a:xfrm>
+                    <a:prstGeom prst="rect">
+                      <a:avLst/>
+                    </a:prstGeom>
+                  </pic:spPr>
+                </pic:pic>
+              </a:graphicData>
+            </a:graphic>
+          </wp:inline>
+        </w:drawing>
+      </w:r>
+    </w:p>
+    <w:p>
+      <w:r>
+        <w:t xml:space="preserve">Når brugeren ønsker at sende en besked, kaldes funktionen </w:t>
+      </w:r>
+      <w:proofErr w:type="gramStart"/>
+      <w:r>
+        <w:t>Send(</w:t>
+      </w:r>
+      <w:proofErr w:type="gramEnd"/>
+      <w:r>
+        <w:t xml:space="preserve">), der ligger i </w:t>
+      </w:r>
+      <w:proofErr w:type="spellStart"/>
+      <w:r>
+        <w:t>Colleague</w:t>
+      </w:r>
+      <w:proofErr w:type="spellEnd"/>
+      <w:r>
+        <w:t xml:space="preserve">. Denne funktion kalder </w:t>
+      </w:r>
+      <w:proofErr w:type="spellStart"/>
+      <w:proofErr w:type="gramStart"/>
+      <w:r>
+        <w:t>SendMessage</w:t>
+      </w:r>
+      <w:proofErr w:type="spellEnd"/>
+      <w:r>
+        <w:t>(</w:t>
+      </w:r>
+      <w:proofErr w:type="gramEnd"/>
+      <w:r>
+        <w:t xml:space="preserve">). Begge disse funktioner bliver beskrevet i næste afsnit. </w:t>
+      </w:r>
+    </w:p>
+    <w:p>
+      <w:r>
+        <w:t xml:space="preserve">Derudover har </w:t>
+      </w:r>
+      <w:proofErr w:type="spellStart"/>
+      <w:r>
+        <w:t>Colleague</w:t>
+      </w:r>
+      <w:proofErr w:type="spellEnd"/>
+      <w:r>
+        <w:t xml:space="preserve"> også en funktion </w:t>
+      </w:r>
+      <w:proofErr w:type="spellStart"/>
+      <w:proofErr w:type="gramStart"/>
+      <w:r>
+        <w:t>Receive</w:t>
+      </w:r>
+      <w:proofErr w:type="spellEnd"/>
+      <w:r>
+        <w:t>(</w:t>
+      </w:r>
+      <w:proofErr w:type="gramEnd"/>
+      <w:r>
+        <w:t xml:space="preserve">), der udskriver hvem der har modtaget hvilken besked fra hvilket </w:t>
+      </w:r>
+      <w:proofErr w:type="spellStart"/>
+      <w:r>
+        <w:t>chatroom</w:t>
+      </w:r>
+      <w:proofErr w:type="spellEnd"/>
+      <w:r>
+        <w:t>. Denne funktion ses nedenfor</w:t>
+      </w:r>
+    </w:p>
+    <w:p>
+      <w:r>
+        <w:rPr>
+          <w:noProof/>
+        </w:rPr>
+        <w:drawing>
+          <wp:inline distT="0" distB="0" distL="0" distR="0" wp14:anchorId="7E7C0E45" wp14:editId="58FEC38B">
+            <wp:extent cx="6120130" cy="739140"/>
+            <wp:effectExtent l="0" t="0" r="0" b="3810"/>
+            <wp:docPr id="7" name="Billede 7"/>
+            <wp:cNvGraphicFramePr>
+              <a:graphicFrameLocks xmlns:a="http://schemas.openxmlformats.org/drawingml/2006/main" noChangeAspect="1"/>
+            </wp:cNvGraphicFramePr>
+            <a:graphic xmlns:a="http://schemas.openxmlformats.org/drawingml/2006/main">
+              <a:graphicData uri="http://schemas.openxmlformats.org/drawingml/2006/picture">
+                <pic:pic xmlns:pic="http://schemas.openxmlformats.org/drawingml/2006/picture">
+                  <pic:nvPicPr>
+                    <pic:cNvPr id="1" name=""/>
+                    <pic:cNvPicPr/>
+                  </pic:nvPicPr>
+                  <pic:blipFill>
+                    <a:blip r:embed="rId16"/>
+                    <a:stretch>
+                      <a:fillRect/>
+                    </a:stretch>
+                  </pic:blipFill>
+                  <pic:spPr>
+                    <a:xfrm>
+                      <a:off x="0" y="0"/>
+                      <a:ext cx="6120130" cy="739140"/>
+                    </a:xfrm>
+                    <a:prstGeom prst="rect">
+                      <a:avLst/>
+                    </a:prstGeom>
+                  </pic:spPr>
+                </pic:pic>
+              </a:graphicData>
+            </a:graphic>
+          </wp:inline>
+        </w:drawing>
+      </w:r>
+    </w:p>
+    <w:p>
+      <w:bookmarkStart w:id="4" w:name="_GoBack"/>
       <w:bookmarkEnd w:id="4"/>
     </w:p>
     <w:p>
@@ -2132,8 +2505,8 @@
       </w:r>
     </w:p>
     <w:sectPr>
-      <w:headerReference w:type="default" r:id="rId14"/>
-      <w:footerReference w:type="default" r:id="rId15"/>
+      <w:headerReference w:type="default" r:id="rId17"/>
+      <w:footerReference w:type="default" r:id="rId18"/>
       <w:pgSz w:w="11906" w:h="16838"/>
       <w:pgMar w:top="1701" w:right="1134" w:bottom="1701" w:left="1134" w:header="708" w:footer="708" w:gutter="0"/>
       <w:pgNumType w:start="0"/>
@@ -2986,9 +3359,9 @@
     <w:rsid w:val="0023604A"/>
     <w:rsid w:val="002A6797"/>
     <w:rsid w:val="004D6714"/>
+    <w:rsid w:val="006001C0"/>
     <w:rsid w:val="00713B6F"/>
     <w:rsid w:val="00CA6E01"/>
-    <w:rsid w:val="00D02048"/>
     <w:rsid w:val="00E95AB3"/>
   </w:rsids>
   <m:mathPr>
@@ -3744,7 +4117,7 @@
 </file>
 
 <file path=customXml/itemProps2.xml><?xml version="1.0" encoding="utf-8"?>
-<ds:datastoreItem xmlns:ds="http://schemas.openxmlformats.org/officeDocument/2006/customXml" ds:itemID="{76EDEDE8-7242-44C5-99B6-48C4CF53BA9F}">
+<ds:datastoreItem xmlns:ds="http://schemas.openxmlformats.org/officeDocument/2006/customXml" ds:itemID="{1C52FC01-93BD-41C9-B272-EB521098CDF6}">
   <ds:schemaRefs>
     <ds:schemaRef ds:uri="http://schemas.openxmlformats.org/officeDocument/2006/bibliography"/>
   </ds:schemaRefs>

</xml_diff>